<commit_message>
Report Upload 2 0
</commit_message>
<xml_diff>
--- a/INTERROP/Session 2/0 XML_Clean/20150404 - INTERROP - Aufgabe_2_0_Report.docx
+++ b/INTERROP/Session 2/0 XML_Clean/20150404 - INTERROP - Aufgabe_2_0_Report.docx
@@ -8,6 +8,8 @@
           <w:rFonts w:ascii="Arial Narrow" w:hAnsi="Arial Narrow"/>
         </w:rPr>
       </w:pPr>
+      <w:bookmarkStart w:id="0" w:name="_GoBack"/>
+      <w:bookmarkEnd w:id="0"/>
     </w:p>
     <w:tbl>
       <w:tblPr>
@@ -371,13 +373,6 @@
                 <w:sz w:val="22"/>
               </w:rPr>
               <w:br/>
-            </w:r>
-            <w:r>
-              <w:rPr>
-                <w:rFonts w:ascii="Arial Narrow" w:hAnsi="Arial Narrow" w:cs="Courier New"/>
-                <w:noProof/>
-                <w:sz w:val="22"/>
-              </w:rPr>
               <w:t>All 3 xsl transformations are performed using xsltproc XSL_FILE INPUT_XML &gt; OUTPUT.XML</w:t>
             </w:r>
             <w:r>
@@ -426,7 +421,63 @@
                 <w:noProof/>
                 <w:sz w:val="22"/>
               </w:rPr>
-              <w:t xml:space="preserve">xsltproc 1\ </w:t>
+              <w:t>xsltproc 1\ extractHierarchyAndRename.xsl baseXML_706_download.xml &gt; output_step1.xml</w:t>
+            </w:r>
+            <w:r>
+              <w:rPr>
+                <w:rFonts w:ascii="Arial Narrow" w:hAnsi="Arial Narrow" w:cs="Courier New"/>
+                <w:noProof/>
+                <w:sz w:val="22"/>
+              </w:rPr>
+              <w:br/>
+            </w:r>
+            <w:r>
+              <w:rPr>
+                <w:rFonts w:ascii="Arial Narrow" w:hAnsi="Arial Narrow" w:cs="Courier New"/>
+                <w:noProof/>
+                <w:sz w:val="22"/>
+              </w:rPr>
+              <w:br/>
+            </w:r>
+            <w:r>
+              <w:rPr>
+                <w:rFonts w:ascii="Arial Narrow" w:hAnsi="Arial Narrow" w:cs="Courier New"/>
+                <w:noProof/>
+                <w:sz w:val="22"/>
+              </w:rPr>
+              <w:t>2 constructParentRelation</w:t>
+            </w:r>
+            <w:r>
+              <w:rPr>
+                <w:rFonts w:ascii="Arial Narrow" w:hAnsi="Arial Narrow" w:cs="Courier New"/>
+                <w:noProof/>
+                <w:sz w:val="22"/>
+              </w:rPr>
+              <w:t>.xsl: find the parent level ID through the order of chapters and add parentID attribute (</w:t>
+            </w:r>
+            <w:r>
+              <w:rPr>
+                <w:rFonts w:ascii="Arial Narrow" w:hAnsi="Arial Narrow" w:cs="Courier New"/>
+                <w:noProof/>
+                <w:sz w:val="22"/>
+              </w:rPr>
+              <w:t>preceding-sibling::chapter[@level = $parentLevel][1]/@id</w:t>
+            </w:r>
+            <w:r>
+              <w:rPr>
+                <w:rFonts w:ascii="Arial Narrow" w:hAnsi="Arial Narrow" w:cs="Courier New"/>
+                <w:noProof/>
+                <w:sz w:val="22"/>
+              </w:rPr>
+              <w:t>)</w:t>
+            </w:r>
+            <w:r>
+              <w:rPr>
+                <w:rFonts w:ascii="Arial Narrow" w:hAnsi="Arial Narrow" w:cs="Courier New"/>
+                <w:noProof/>
+                <w:sz w:val="22"/>
+              </w:rPr>
+              <w:br/>
             </w:r>
             <w:r>
               <w:rPr>
@@ -434,7 +485,7 @@
                 <w:noProof/>
                 <w:sz w:val="22"/>
               </w:rPr>
-              <w:t>extractHierarchyAndRename</w:t>
+              <w:t xml:space="preserve">xsltproc </w:t>
             </w:r>
             <w:r>
               <w:rPr>
@@ -442,7 +493,47 @@
                 <w:noProof/>
                 <w:sz w:val="22"/>
               </w:rPr>
-              <w:t>.xsl baseXML_706_download.xml &gt; output_step1.xml</w:t>
+              <w:t>2</w:t>
+            </w:r>
+            <w:r>
+              <w:rPr>
+                <w:rFonts w:ascii="Courier New" w:hAnsi="Courier New" w:cs="Courier New"/>
+                <w:noProof/>
+                <w:sz w:val="22"/>
+              </w:rPr>
+              <w:t xml:space="preserve">\ constructParentRelation.xsl </w:t>
+            </w:r>
+            <w:r>
+              <w:rPr>
+                <w:rFonts w:ascii="Courier New" w:hAnsi="Courier New" w:cs="Courier New"/>
+                <w:noProof/>
+                <w:sz w:val="22"/>
+              </w:rPr>
+              <w:t>output_step1</w:t>
+            </w:r>
+            <w:r>
+              <w:rPr>
+                <w:rFonts w:ascii="Courier New" w:hAnsi="Courier New" w:cs="Courier New"/>
+                <w:noProof/>
+                <w:sz w:val="22"/>
+              </w:rPr>
+              <w:t>.xml &gt; output_step</w:t>
+            </w:r>
+            <w:r>
+              <w:rPr>
+                <w:rFonts w:ascii="Courier New" w:hAnsi="Courier New" w:cs="Courier New"/>
+                <w:noProof/>
+                <w:sz w:val="22"/>
+              </w:rPr>
+              <w:t>2</w:t>
+            </w:r>
+            <w:r>
+              <w:rPr>
+                <w:rFonts w:ascii="Courier New" w:hAnsi="Courier New" w:cs="Courier New"/>
+                <w:noProof/>
+                <w:sz w:val="22"/>
+              </w:rPr>
+              <w:t>.xml</w:t>
             </w:r>
             <w:r>
               <w:rPr>
@@ -466,31 +557,15 @@
                 <w:noProof/>
                 <w:sz w:val="22"/>
               </w:rPr>
-              <w:t>2 constructParentRelation</w:t>
-            </w:r>
-            <w:r>
-              <w:rPr>
-                <w:rFonts w:ascii="Arial Narrow" w:hAnsi="Arial Narrow" w:cs="Courier New"/>
-                <w:noProof/>
-                <w:sz w:val="22"/>
-              </w:rPr>
-              <w:t>.xsl: find the parent level ID through the order of chapters and add parentID attribute (</w:t>
-            </w:r>
-            <w:r>
-              <w:rPr>
-                <w:rFonts w:ascii="Arial Narrow" w:hAnsi="Arial Narrow" w:cs="Courier New"/>
-                <w:noProof/>
-                <w:sz w:val="22"/>
-              </w:rPr>
-              <w:t>preceding-sibling::chapter[@level = $parentLevel][1]/@id</w:t>
-            </w:r>
-            <w:r>
-              <w:rPr>
-                <w:rFonts w:ascii="Arial Narrow" w:hAnsi="Arial Narrow" w:cs="Courier New"/>
-                <w:noProof/>
-                <w:sz w:val="22"/>
-              </w:rPr>
-              <w:t>)</w:t>
+              <w:t>3 constructHierarchyAndRename</w:t>
+            </w:r>
+            <w:r>
+              <w:rPr>
+                <w:rFonts w:ascii="Arial Narrow" w:hAnsi="Arial Narrow" w:cs="Courier New"/>
+                <w:noProof/>
+                <w:sz w:val="22"/>
+              </w:rPr>
+              <w:t>.xsl create the hierarchy as suggested and perform language transformation. Perform any kind of calculation and information structure needed for exercises.</w:t>
             </w:r>
             <w:r>
               <w:rPr>
@@ -514,7 +589,7 @@
                 <w:noProof/>
                 <w:sz w:val="22"/>
               </w:rPr>
-              <w:t>2</w:t>
+              <w:t>3</w:t>
             </w:r>
             <w:r>
               <w:rPr>
@@ -522,7 +597,7 @@
                 <w:noProof/>
                 <w:sz w:val="22"/>
               </w:rPr>
-              <w:t xml:space="preserve">\ </w:t>
+              <w:t xml:space="preserve">\ constructHierarchyAndRename.xsl </w:t>
             </w:r>
             <w:r>
               <w:rPr>
@@ -530,143 +605,7 @@
                 <w:noProof/>
                 <w:sz w:val="22"/>
               </w:rPr>
-              <w:t>constructParentRelation</w:t>
-            </w:r>
-            <w:r>
-              <w:rPr>
-                <w:rFonts w:ascii="Courier New" w:hAnsi="Courier New" w:cs="Courier New"/>
-                <w:noProof/>
-                <w:sz w:val="22"/>
-              </w:rPr>
-              <w:t xml:space="preserve">.xsl </w:t>
-            </w:r>
-            <w:r>
-              <w:rPr>
-                <w:rFonts w:ascii="Courier New" w:hAnsi="Courier New" w:cs="Courier New"/>
-                <w:noProof/>
-                <w:sz w:val="22"/>
-              </w:rPr>
-              <w:t>output_step1</w:t>
-            </w:r>
-            <w:r>
-              <w:rPr>
-                <w:rFonts w:ascii="Courier New" w:hAnsi="Courier New" w:cs="Courier New"/>
-                <w:noProof/>
-                <w:sz w:val="22"/>
-              </w:rPr>
-              <w:t>.xml &gt; output_step</w:t>
-            </w:r>
-            <w:r>
-              <w:rPr>
-                <w:rFonts w:ascii="Courier New" w:hAnsi="Courier New" w:cs="Courier New"/>
-                <w:noProof/>
-                <w:sz w:val="22"/>
-              </w:rPr>
-              <w:t>2</w:t>
-            </w:r>
-            <w:r>
-              <w:rPr>
-                <w:rFonts w:ascii="Courier New" w:hAnsi="Courier New" w:cs="Courier New"/>
-                <w:noProof/>
-                <w:sz w:val="22"/>
-              </w:rPr>
-              <w:t>.xml</w:t>
-            </w:r>
-            <w:r>
-              <w:rPr>
-                <w:rFonts w:ascii="Arial Narrow" w:hAnsi="Arial Narrow" w:cs="Courier New"/>
-                <w:noProof/>
-                <w:sz w:val="22"/>
-              </w:rPr>
-              <w:br/>
-            </w:r>
-            <w:r>
-              <w:rPr>
-                <w:rFonts w:ascii="Arial Narrow" w:hAnsi="Arial Narrow" w:cs="Courier New"/>
-                <w:noProof/>
-                <w:sz w:val="22"/>
-              </w:rPr>
-              <w:br/>
-            </w:r>
-            <w:r>
-              <w:rPr>
-                <w:rFonts w:ascii="Arial Narrow" w:hAnsi="Arial Narrow" w:cs="Courier New"/>
-                <w:noProof/>
-                <w:sz w:val="22"/>
-              </w:rPr>
-              <w:t>3 constructHierarchyAndRename</w:t>
-            </w:r>
-            <w:r>
-              <w:rPr>
-                <w:rFonts w:ascii="Arial Narrow" w:hAnsi="Arial Narrow" w:cs="Courier New"/>
-                <w:noProof/>
-                <w:sz w:val="22"/>
-              </w:rPr>
-              <w:t>.xsl create the hierarchy as suggested and perform language transformation. Perform any kind of calculation and information structure needed for exercises.</w:t>
-            </w:r>
-            <w:r>
-              <w:rPr>
-                <w:rFonts w:ascii="Arial Narrow" w:hAnsi="Arial Narrow" w:cs="Courier New"/>
-                <w:noProof/>
-                <w:sz w:val="22"/>
-              </w:rPr>
-              <w:br/>
-            </w:r>
-            <w:r>
-              <w:rPr>
-                <w:rFonts w:ascii="Courier New" w:hAnsi="Courier New" w:cs="Courier New"/>
-                <w:noProof/>
-                <w:sz w:val="22"/>
-              </w:rPr>
-              <w:t xml:space="preserve">xsltproc </w:t>
-            </w:r>
-            <w:r>
-              <w:rPr>
-                <w:rFonts w:ascii="Courier New" w:hAnsi="Courier New" w:cs="Courier New"/>
-                <w:noProof/>
-                <w:sz w:val="22"/>
-              </w:rPr>
-              <w:t>3</w:t>
-            </w:r>
-            <w:r>
-              <w:rPr>
-                <w:rFonts w:ascii="Courier New" w:hAnsi="Courier New" w:cs="Courier New"/>
-                <w:noProof/>
-                <w:sz w:val="22"/>
-              </w:rPr>
-              <w:t xml:space="preserve">\ </w:t>
-            </w:r>
-            <w:r>
-              <w:rPr>
-                <w:rFonts w:ascii="Courier New" w:hAnsi="Courier New" w:cs="Courier New"/>
-                <w:noProof/>
-                <w:sz w:val="22"/>
-              </w:rPr>
-              <w:t>constructHierarchyAndRename</w:t>
-            </w:r>
-            <w:r>
-              <w:rPr>
-                <w:rFonts w:ascii="Courier New" w:hAnsi="Courier New" w:cs="Courier New"/>
-                <w:noProof/>
-                <w:sz w:val="22"/>
-              </w:rPr>
-              <w:t xml:space="preserve">.xsl </w:t>
-            </w:r>
-            <w:r>
-              <w:rPr>
-                <w:rFonts w:ascii="Courier New" w:hAnsi="Courier New" w:cs="Courier New"/>
-                <w:noProof/>
-                <w:sz w:val="22"/>
-              </w:rPr>
-              <w:t>output_step</w:t>
-            </w:r>
-            <w:r>
-              <w:rPr>
-                <w:rFonts w:ascii="Courier New" w:hAnsi="Courier New" w:cs="Courier New"/>
-                <w:noProof/>
-                <w:sz w:val="22"/>
-              </w:rPr>
-              <w:t>2</w:t>
+              <w:t>output_step2</w:t>
             </w:r>
             <w:r>
               <w:rPr>
@@ -787,7 +726,6 @@
                 <w:rFonts w:ascii="Arial Narrow" w:hAnsi="Arial Narrow"/>
               </w:rPr>
             </w:pPr>
-            <w:bookmarkStart w:id="0" w:name="_GoBack"/>
             <w:r>
               <w:rPr>
                 <w:rFonts w:ascii="Arial Narrow" w:hAnsi="Arial Narrow"/>
@@ -842,7 +780,6 @@
                 </wp:inline>
               </w:drawing>
             </w:r>
-            <w:bookmarkEnd w:id="0"/>
           </w:p>
         </w:tc>
       </w:tr>
@@ -1173,14 +1110,27 @@
     <w:r>
       <w:t xml:space="preserve"> of </w:t>
     </w:r>
-    <w:fldSimple w:instr=" NUMPAGES  \* MERGEFORMAT ">
-      <w:r>
-        <w:rPr>
-          <w:noProof/>
-        </w:rPr>
-        <w:t>1</w:t>
-      </w:r>
-    </w:fldSimple>
+    <w:r>
+      <w:fldChar w:fldCharType="begin"/>
+    </w:r>
+    <w:r>
+      <w:instrText xml:space="preserve"> NUMPAGES  \* MERGEFORMAT </w:instrText>
+    </w:r>
+    <w:r>
+      <w:fldChar w:fldCharType="separate"/>
+    </w:r>
+    <w:r>
+      <w:rPr>
+        <w:noProof/>
+      </w:rPr>
+      <w:t>1</w:t>
+    </w:r>
+    <w:r>
+      <w:rPr>
+        <w:noProof/>
+      </w:rPr>
+      <w:fldChar w:fldCharType="end"/>
+    </w:r>
   </w:p>
 </w:ftr>
 </file>

</xml_diff>